<commit_message>
Added more I/O comments
</commit_message>
<xml_diff>
--- a/documentation/Design/Input_Output Design.docx
+++ b/documentation/Design/Input_Output Design.docx
@@ -199,6 +199,7 @@
           <w:szCs w:val="36"/>
         </w:rPr>
       </w:pPr>
+      <w:commentRangeStart w:id="1"/>
       <w:r>
         <w:rPr>
           <w:sz w:val="36"/>
@@ -222,6 +223,13 @@
         </w:rPr>
         <w:t xml:space="preserve"> </w:t>
       </w:r>
+      <w:commentRangeEnd w:id="1"/>
+      <w:r>
+        <w:rPr>
+          <w:rStyle w:val="CommentReference"/>
+        </w:rPr>
+        <w:commentReference w:id="1"/>
+      </w:r>
     </w:p>
     <w:p>
       <w:pPr>
@@ -533,7 +541,7 @@
           <w:szCs w:val="32"/>
         </w:rPr>
       </w:pPr>
-      <w:commentRangeStart w:id="1"/>
+      <w:commentRangeStart w:id="2"/>
       <w:r>
         <w:rPr>
           <w:b/>
@@ -569,12 +577,12 @@
         </w:rPr>
         <w:t xml:space="preserve"> ():</w:t>
       </w:r>
-      <w:commentRangeEnd w:id="1"/>
+      <w:commentRangeEnd w:id="2"/>
       <w:r>
         <w:rPr>
           <w:rStyle w:val="CommentReference"/>
         </w:rPr>
-        <w:commentReference w:id="1"/>
+        <w:commentReference w:id="2"/>
       </w:r>
     </w:p>
     <w:p>
@@ -665,7 +673,7 @@
         </w:rPr>
         <w:t xml:space="preserve">+ </w:t>
       </w:r>
-      <w:commentRangeStart w:id="2"/>
+      <w:commentRangeStart w:id="3"/>
       <w:r>
         <w:rPr>
           <w:sz w:val="28"/>
@@ -773,12 +781,12 @@
         </w:rPr>
         <w:t xml:space="preserve"> if needed</w:t>
       </w:r>
-      <w:commentRangeEnd w:id="2"/>
+      <w:commentRangeEnd w:id="3"/>
       <w:r>
         <w:rPr>
           <w:rStyle w:val="CommentReference"/>
         </w:rPr>
-        <w:commentReference w:id="2"/>
+        <w:commentReference w:id="3"/>
       </w:r>
       <w:r>
         <w:rPr>
@@ -803,7 +811,7 @@
         <w:tab/>
         <w:t xml:space="preserve">+ </w:t>
       </w:r>
-      <w:commentRangeStart w:id="3"/>
+      <w:commentRangeStart w:id="4"/>
       <w:r>
         <w:rPr>
           <w:sz w:val="28"/>
@@ -899,12 +907,12 @@
         </w:rPr>
         <w:t>.</w:t>
       </w:r>
-      <w:commentRangeEnd w:id="3"/>
+      <w:commentRangeEnd w:id="4"/>
       <w:r>
         <w:rPr>
           <w:rStyle w:val="CommentReference"/>
         </w:rPr>
-        <w:commentReference w:id="3"/>
+        <w:commentReference w:id="4"/>
       </w:r>
     </w:p>
     <w:p>
@@ -993,7 +1001,7 @@
           <w:szCs w:val="28"/>
         </w:rPr>
       </w:pPr>
-      <w:commentRangeStart w:id="4"/>
+      <w:commentRangeStart w:id="5"/>
       <w:r>
         <w:rPr>
           <w:sz w:val="28"/>
@@ -1099,12 +1107,12 @@
         </w:rPr>
         <w:t xml:space="preserve"> purposes</w:t>
       </w:r>
-      <w:commentRangeEnd w:id="4"/>
+      <w:commentRangeEnd w:id="5"/>
       <w:r>
         <w:rPr>
           <w:rStyle w:val="CommentReference"/>
         </w:rPr>
-        <w:commentReference w:id="4"/>
+        <w:commentReference w:id="5"/>
       </w:r>
     </w:p>
     <w:p>
@@ -1191,7 +1199,7 @@
           <w:szCs w:val="28"/>
         </w:rPr>
       </w:pPr>
-      <w:commentRangeStart w:id="5"/>
+      <w:commentRangeStart w:id="6"/>
       <w:r>
         <w:rPr>
           <w:sz w:val="28"/>
@@ -1238,12 +1246,12 @@
         </w:rPr>
         <w:t xml:space="preserve"> is a class variable that everyone can access</w:t>
       </w:r>
-      <w:commentRangeEnd w:id="5"/>
+      <w:commentRangeEnd w:id="6"/>
       <w:r>
         <w:rPr>
           <w:rStyle w:val="CommentReference"/>
         </w:rPr>
-        <w:commentReference w:id="5"/>
+        <w:commentReference w:id="6"/>
       </w:r>
     </w:p>
     <w:p>
@@ -1335,7 +1343,7 @@
         </w:rPr>
         <w:t xml:space="preserve">+ </w:t>
       </w:r>
-      <w:commentRangeStart w:id="6"/>
+      <w:commentRangeStart w:id="7"/>
       <w:r>
         <w:rPr>
           <w:sz w:val="28"/>
@@ -1619,12 +1627,12 @@
         </w:rPr>
         <w:t>)</w:t>
       </w:r>
-      <w:commentRangeEnd w:id="6"/>
+      <w:commentRangeEnd w:id="7"/>
       <w:r>
         <w:rPr>
           <w:rStyle w:val="CommentReference"/>
         </w:rPr>
-        <w:commentReference w:id="6"/>
+        <w:commentReference w:id="7"/>
       </w:r>
     </w:p>
     <w:p>
@@ -1884,7 +1892,7 @@
           <w:szCs w:val="32"/>
         </w:rPr>
       </w:pPr>
-      <w:commentRangeStart w:id="7"/>
+      <w:commentRangeStart w:id="8"/>
       <w:r>
         <w:rPr>
           <w:b/>
@@ -2090,12 +2098,12 @@
         </w:rPr>
         <w:t>list</w:t>
       </w:r>
-      <w:commentRangeEnd w:id="7"/>
+      <w:commentRangeEnd w:id="8"/>
       <w:r>
         <w:rPr>
           <w:rStyle w:val="CommentReference"/>
         </w:rPr>
-        <w:commentReference w:id="7"/>
+        <w:commentReference w:id="8"/>
       </w:r>
     </w:p>
     <w:p>
@@ -2248,7 +2256,7 @@
           <w:szCs w:val="28"/>
         </w:rPr>
       </w:pPr>
-      <w:commentRangeStart w:id="8"/>
+      <w:commentRangeStart w:id="9"/>
       <w:r>
         <w:rPr>
           <w:b/>
@@ -2258,12 +2266,12 @@
         </w:rPr>
         <w:t>Exceptions:</w:t>
       </w:r>
-      <w:commentRangeEnd w:id="8"/>
+      <w:commentRangeEnd w:id="9"/>
       <w:r>
         <w:rPr>
           <w:rStyle w:val="CommentReference"/>
         </w:rPr>
-        <w:commentReference w:id="8"/>
+        <w:commentReference w:id="9"/>
       </w:r>
     </w:p>
     <w:p>
@@ -2332,7 +2340,7 @@
         </w:rPr>
         <w:t>file explorer to try and save the image file again</w:t>
       </w:r>
-      <w:commentRangeStart w:id="9"/>
+      <w:commentRangeStart w:id="10"/>
       <w:r>
         <w:rPr>
           <w:sz w:val="28"/>
@@ -2376,12 +2384,12 @@
         </w:rPr>
         <w:t>*</w:t>
       </w:r>
-      <w:commentRangeEnd w:id="9"/>
+      <w:commentRangeEnd w:id="10"/>
       <w:r>
         <w:rPr>
           <w:rStyle w:val="CommentReference"/>
         </w:rPr>
-        <w:commentReference w:id="9"/>
+        <w:commentReference w:id="10"/>
       </w:r>
     </w:p>
     <w:p>
@@ -2641,7 +2649,7 @@
           <w:szCs w:val="28"/>
         </w:rPr>
       </w:pPr>
-      <w:commentRangeStart w:id="10"/>
+      <w:commentRangeStart w:id="11"/>
       <w:r>
         <w:rPr>
           <w:b/>
@@ -2699,12 +2707,12 @@
         </w:rPr>
         <w:t xml:space="preserve"> </w:t>
       </w:r>
-      <w:commentRangeEnd w:id="10"/>
+      <w:commentRangeEnd w:id="11"/>
       <w:r>
         <w:rPr>
           <w:rStyle w:val="CommentReference"/>
         </w:rPr>
-        <w:commentReference w:id="10"/>
+        <w:commentReference w:id="11"/>
       </w:r>
       <w:r>
         <w:rPr>
@@ -3460,7 +3468,7 @@
         </w:rPr>
         <w:t>_image_</w:t>
       </w:r>
-      <w:commentRangeStart w:id="11"/>
+      <w:commentRangeStart w:id="12"/>
       <w:r>
         <w:rPr>
           <w:b/>
@@ -3472,13 +3480,13 @@
         </w:rPr>
         <w:t>file</w:t>
       </w:r>
-      <w:commentRangeEnd w:id="11"/>
+      <w:commentRangeEnd w:id="12"/>
       <w:proofErr w:type="spellEnd"/>
       <w:r>
         <w:rPr>
           <w:rStyle w:val="CommentReference"/>
         </w:rPr>
-        <w:commentReference w:id="11"/>
+        <w:commentReference w:id="12"/>
       </w:r>
       <w:r>
         <w:rPr>
@@ -3783,98 +3791,7 @@
           <w:rStyle w:val="CommentReference"/>
           <w:noProof/>
         </w:rPr>
-        <w:t>This is the basic method we will be using for encoding</w:t>
-      </w:r>
-      <w:r>
-        <w:rPr>
-          <w:rStyle w:val="CommentReference"/>
-          <w:noProof/>
-        </w:rPr>
-        <w:t>/</w:t>
-      </w:r>
-      <w:r>
-        <w:rPr>
-          <w:rStyle w:val="CommentReference"/>
-          <w:noProof/>
-        </w:rPr>
-        <w:t xml:space="preserve">decoding, </w:t>
-      </w:r>
-      <w:r>
-        <w:rPr>
-          <w:rStyle w:val="CommentReference"/>
-          <w:noProof/>
-        </w:rPr>
-        <w:t>the PI</w:t>
-      </w:r>
-      <w:r>
-        <w:rPr>
-          <w:rStyle w:val="CommentReference"/>
-          <w:noProof/>
-        </w:rPr>
-        <w:t xml:space="preserve">L image class might be all you need to open/save and </w:t>
-      </w:r>
-      <w:r>
-        <w:rPr>
-          <w:rStyle w:val="CommentReference"/>
-          <w:noProof/>
-        </w:rPr>
-        <w:t>extract the</w:t>
-      </w:r>
-      <w:r>
-        <w:rPr>
-          <w:rStyle w:val="CommentReference"/>
-          <w:noProof/>
-        </w:rPr>
-        <w:t xml:space="preserve"> pixel data</w:t>
-      </w:r>
-      <w:r>
-        <w:rPr>
-          <w:rStyle w:val="CommentReference"/>
-          <w:noProof/>
-        </w:rPr>
-        <w:t>. The file chooser can be a</w:t>
-      </w:r>
-      <w:r>
-        <w:rPr>
-          <w:rStyle w:val="CommentReference"/>
-          <w:noProof/>
-        </w:rPr>
-        <w:t xml:space="preserve"> stand alone function which returns the filename as a string to one of the PIL m</w:t>
-      </w:r>
-      <w:r>
-        <w:rPr>
-          <w:rStyle w:val="CommentReference"/>
-          <w:noProof/>
-        </w:rPr>
-        <w:t>ethods</w:t>
-      </w:r>
-      <w:r>
-        <w:rPr>
-          <w:rStyle w:val="CommentReference"/>
-          <w:noProof/>
-        </w:rPr>
-        <w:t xml:space="preserve"> to open</w:t>
-      </w:r>
-      <w:r>
-        <w:rPr>
-          <w:rStyle w:val="CommentReference"/>
-          <w:noProof/>
-        </w:rPr>
-        <w:t>/</w:t>
-      </w:r>
-      <w:r>
-        <w:rPr>
-          <w:rStyle w:val="CommentReference"/>
-          <w:noProof/>
-        </w:rPr>
-        <w:t>save</w:t>
-      </w:r>
-      <w:r>
-        <w:rPr>
-          <w:rStyle w:val="CommentReference"/>
-          <w:noProof/>
-        </w:rPr>
-        <w:t>.</w:t>
+        <w:t>This is the basic method we will be using for encoding/decoding, the PIL image class might be all you need to open/save and extract the pixel data. The file chooser can be a stand alone function which returns the filename as a string to one of the PIL methods to open/save.</w:t>
       </w:r>
     </w:p>
     <w:p>
@@ -4069,19 +3986,7 @@
         <w:rPr>
           <w:noProof/>
         </w:rPr>
-        <w:t xml:space="preserve"> (pref</w:t>
-      </w:r>
-      <w:r>
-        <w:rPr>
-          <w:noProof/>
-        </w:rPr>
-        <w:t>erred</w:t>
-      </w:r>
-      <w:r>
-        <w:rPr>
-          <w:noProof/>
-        </w:rPr>
-        <w:t>)</w:t>
+        <w:t xml:space="preserve"> (preferred)</w:t>
       </w:r>
       <w:r>
         <w:t xml:space="preserve"> which includes the file as part of the object</w:t>
@@ -4559,7 +4464,28 @@
       </w:r>
     </w:p>
   </w:comment>
-  <w:comment w:id="1" w:author="Jonathan Mainhart" w:date="2022-04-05T16:02:00Z" w:initials="JPM">
+  <w:comment w:id="1" w:author="Jonathan Mainhart" w:date="2022-04-05T17:21:00Z" w:initials="JPM">
+    <w:p>
+      <w:pPr>
+        <w:pStyle w:val="CommentText"/>
+      </w:pPr>
+      <w:r>
+        <w:rPr>
+          <w:rStyle w:val="CommentReference"/>
+        </w:rPr>
+        <w:annotationRef/>
+      </w:r>
+      <w:r>
+        <w:t>Also need either a method to calculate the max number of 8-bit characters that can be safely encoded into the target image when called [(width x height x 3) / 8 might do it] or a method and a field to hold that data (calculate once, store it as object property, recall as needed (preferred)).</w:t>
+      </w:r>
+    </w:p>
+    <w:p>
+      <w:pPr>
+        <w:pStyle w:val="CommentText"/>
+      </w:pPr>
+    </w:p>
+  </w:comment>
+  <w:comment w:id="2" w:author="Jonathan Mainhart" w:date="2022-04-05T16:02:00Z" w:initials="JPM">
     <w:p>
       <w:pPr>
         <w:pStyle w:val="CommentText"/>
@@ -4750,7 +4676,7 @@
       </w:r>
     </w:p>
   </w:comment>
-  <w:comment w:id="2" w:author="Jonathan Mainhart" w:date="2022-04-05T15:32:00Z" w:initials="JPM">
+  <w:comment w:id="3" w:author="Jonathan Mainhart" w:date="2022-04-05T15:32:00Z" w:initials="JPM">
     <w:p>
       <w:pPr>
         <w:pStyle w:val="CommentText"/>
@@ -4802,7 +4728,7 @@
       </w:pPr>
     </w:p>
   </w:comment>
-  <w:comment w:id="3" w:author="Jonathan Mainhart" w:date="2022-04-05T16:01:00Z" w:initials="JPM">
+  <w:comment w:id="4" w:author="Jonathan Mainhart" w:date="2022-04-05T16:01:00Z" w:initials="JPM">
     <w:p>
       <w:pPr>
         <w:pStyle w:val="CommentText"/>
@@ -4815,22 +4741,6 @@
       </w:r>
       <w:r>
         <w:t>This will be eliminated.</w:t>
-      </w:r>
-    </w:p>
-  </w:comment>
-  <w:comment w:id="4" w:author="Jonathan Mainhart" w:date="2022-04-05T16:08:00Z" w:initials="JPM">
-    <w:p>
-      <w:pPr>
-        <w:pStyle w:val="CommentText"/>
-      </w:pPr>
-      <w:r>
-        <w:rPr>
-          <w:rStyle w:val="CommentReference"/>
-        </w:rPr>
-        <w:annotationRef/>
-      </w:r>
-      <w:r>
-        <w:t>Covered above</w:t>
       </w:r>
     </w:p>
   </w:comment>
@@ -4846,10 +4756,7 @@
         <w:annotationRef/>
       </w:r>
       <w:r>
-        <w:t>this should be a class method. see below.</w:t>
-      </w:r>
-      <w:r>
-        <w:t xml:space="preserve"> </w:t>
+        <w:t>Covered above</w:t>
       </w:r>
     </w:p>
   </w:comment>
@@ -4865,11 +4772,30 @@
         <w:annotationRef/>
       </w:r>
       <w:r>
+        <w:t>this should be a class method. see below.</w:t>
+      </w:r>
+      <w:r>
+        <w:t xml:space="preserve"> </w:t>
+      </w:r>
+    </w:p>
+  </w:comment>
+  <w:comment w:id="7" w:author="Jonathan Mainhart" w:date="2022-04-05T16:08:00Z" w:initials="JPM">
+    <w:p>
+      <w:pPr>
+        <w:pStyle w:val="CommentText"/>
+      </w:pPr>
+      <w:r>
+        <w:rPr>
+          <w:rStyle w:val="CommentReference"/>
+        </w:rPr>
+        <w:annotationRef/>
+      </w:r>
+      <w:r>
         <w:t>This is handled by declaring the object in the GUI code and the central hub for passing data around.</w:t>
       </w:r>
     </w:p>
   </w:comment>
-  <w:comment w:id="7" w:author="Jonathan Mainhart" w:date="2022-04-05T16:10:00Z" w:initials="JPM">
+  <w:comment w:id="8" w:author="Jonathan Mainhart" w:date="2022-04-05T16:10:00Z" w:initials="JPM">
     <w:p>
       <w:pPr>
         <w:pStyle w:val="CommentText"/>
@@ -4930,7 +4856,7 @@
       </w:pPr>
     </w:p>
   </w:comment>
-  <w:comment w:id="8" w:author="Jonathan Mainhart" w:date="2022-04-05T16:25:00Z" w:initials="JPM">
+  <w:comment w:id="9" w:author="Jonathan Mainhart" w:date="2022-04-05T16:25:00Z" w:initials="JPM">
     <w:p>
       <w:pPr>
         <w:pStyle w:val="CommentText"/>
@@ -4951,7 +4877,7 @@
       </w:pPr>
     </w:p>
   </w:comment>
-  <w:comment w:id="9" w:author="Jonathan Mainhart" w:date="2022-04-05T16:24:00Z" w:initials="JPM">
+  <w:comment w:id="10" w:author="Jonathan Mainhart" w:date="2022-04-05T16:24:00Z" w:initials="JPM">
     <w:p>
       <w:pPr>
         <w:pStyle w:val="CommentText"/>
@@ -4977,7 +4903,7 @@
       </w:pPr>
     </w:p>
   </w:comment>
-  <w:comment w:id="10" w:author="Jonathan Mainhart" w:date="2022-04-05T16:22:00Z" w:initials="JPM">
+  <w:comment w:id="11" w:author="Jonathan Mainhart" w:date="2022-04-05T16:22:00Z" w:initials="JPM">
     <w:p>
       <w:pPr>
         <w:pStyle w:val="CommentText"/>
@@ -4993,7 +4919,7 @@
       </w:r>
     </w:p>
   </w:comment>
-  <w:comment w:id="11" w:author="Jonathan Mainhart" w:date="2022-04-05T16:17:00Z" w:initials="JPM">
+  <w:comment w:id="12" w:author="Jonathan Mainhart" w:date="2022-04-05T16:17:00Z" w:initials="JPM">
     <w:p>
       <w:pPr>
         <w:pStyle w:val="CommentText"/>
@@ -5015,6 +4941,7 @@
 <file path=word/commentsExtended.xml><?xml version="1.0" encoding="utf-8"?>
 <w15:commentsEx xmlns:wpc="http://schemas.microsoft.com/office/word/2010/wordprocessingCanvas" xmlns:cx="http://schemas.microsoft.com/office/drawing/2014/chartex" xmlns:cx1="http://schemas.microsoft.com/office/drawing/2015/9/8/chartex" xmlns:cx2="http://schemas.microsoft.com/office/drawing/2015/10/21/chartex" xmlns:cx3="http://schemas.microsoft.com/office/drawing/2016/5/9/chartex" xmlns:cx4="http://schemas.microsoft.com/office/drawing/2016/5/10/chartex" xmlns:cx5="http://schemas.microsoft.com/office/drawing/2016/5/11/chartex" xmlns:cx6="http://schemas.microsoft.com/office/drawing/2016/5/12/chartex" xmlns:cx7="http://schemas.microsoft.com/office/drawing/2016/5/13/chartex" xmlns:cx8="http://schemas.microsoft.com/office/drawing/2016/5/14/chartex" xmlns:mc="http://schemas.openxmlformats.org/markup-compatibility/2006" xmlns:aink="http://schemas.microsoft.com/office/drawing/2016/ink" xmlns:am3d="http://schemas.microsoft.com/office/drawing/2017/model3d" xmlns:o="urn:schemas-microsoft-com:office:office" xmlns:r="http://schemas.openxmlformats.org/officeDocument/2006/relationships" xmlns:m="http://schemas.openxmlformats.org/officeDocument/2006/math" xmlns:v="urn:schemas-microsoft-com:vml" xmlns:wp14="http://schemas.microsoft.com/office/word/2010/wordprocessingDrawing" xmlns:wp="http://schemas.openxmlformats.org/drawingml/2006/wordprocessingDrawing" xmlns:w10="urn:schemas-microsoft-com:office:word" xmlns:w="http://schemas.openxmlformats.org/wordprocessingml/2006/main" xmlns:w14="http://schemas.microsoft.com/office/word/2010/wordml" xmlns:w15="http://schemas.microsoft.com/office/word/2012/wordml" xmlns:w16cex="http://schemas.microsoft.com/office/word/2018/wordml/cex" xmlns:w16cid="http://schemas.microsoft.com/office/word/2016/wordml/cid" xmlns:w16="http://schemas.microsoft.com/office/word/2018/wordml" xmlns:w16sdtdh="http://schemas.microsoft.com/office/word/2020/wordml/sdtdatahash" xmlns:w16se="http://schemas.microsoft.com/office/word/2015/wordml/symex" xmlns:wpg="http://schemas.microsoft.com/office/word/2010/wordprocessingGroup" xmlns:wpi="http://schemas.microsoft.com/office/word/2010/wordprocessingInk" xmlns:wne="http://schemas.microsoft.com/office/word/2006/wordml" xmlns:wps="http://schemas.microsoft.com/office/word/2010/wordprocessingShape" mc:Ignorable="w14 w15 w16se w16cid w16 w16cex w16sdtdh wp14">
   <w15:commentEx w15:paraId="6D4A31C2" w15:done="0"/>
+  <w15:commentEx w15:paraId="318B9327" w15:done="0"/>
   <w15:commentEx w15:paraId="33E915C5" w15:done="0"/>
   <w15:commentEx w15:paraId="419E3B9C" w15:done="0"/>
   <w15:commentEx w15:paraId="2C887786" w15:done="0"/>
@@ -5032,6 +4959,7 @@
 <file path=word/commentsExtensible.xml><?xml version="1.0" encoding="utf-8"?>
 <w16cex:commentsExtensible xmlns:wpc="http://schemas.microsoft.com/office/word/2010/wordprocessingCanvas" xmlns:cx="http://schemas.microsoft.com/office/drawing/2014/chartex" xmlns:cx1="http://schemas.microsoft.com/office/drawing/2015/9/8/chartex" xmlns:cx2="http://schemas.microsoft.com/office/drawing/2015/10/21/chartex" xmlns:cx3="http://schemas.microsoft.com/office/drawing/2016/5/9/chartex" xmlns:cx4="http://schemas.microsoft.com/office/drawing/2016/5/10/chartex" xmlns:cx5="http://schemas.microsoft.com/office/drawing/2016/5/11/chartex" xmlns:cx6="http://schemas.microsoft.com/office/drawing/2016/5/12/chartex" xmlns:cx7="http://schemas.microsoft.com/office/drawing/2016/5/13/chartex" xmlns:cx8="http://schemas.microsoft.com/office/drawing/2016/5/14/chartex" xmlns:mc="http://schemas.openxmlformats.org/markup-compatibility/2006" xmlns:aink="http://schemas.microsoft.com/office/drawing/2016/ink" xmlns:am3d="http://schemas.microsoft.com/office/drawing/2017/model3d" xmlns:o="urn:schemas-microsoft-com:office:office" xmlns:r="http://schemas.openxmlformats.org/officeDocument/2006/relationships" xmlns:m="http://schemas.openxmlformats.org/officeDocument/2006/math" xmlns:v="urn:schemas-microsoft-com:vml" xmlns:wp14="http://schemas.microsoft.com/office/word/2010/wordprocessingDrawing" xmlns:wp="http://schemas.openxmlformats.org/drawingml/2006/wordprocessingDrawing" xmlns:w10="urn:schemas-microsoft-com:office:word" xmlns:w="http://schemas.openxmlformats.org/wordprocessingml/2006/main" xmlns:w14="http://schemas.microsoft.com/office/word/2010/wordml" xmlns:w15="http://schemas.microsoft.com/office/word/2012/wordml" xmlns:w16cex="http://schemas.microsoft.com/office/word/2018/wordml/cex" xmlns:w16cid="http://schemas.microsoft.com/office/word/2016/wordml/cid" xmlns:w16="http://schemas.microsoft.com/office/word/2018/wordml" xmlns:w16sdtdh="http://schemas.microsoft.com/office/word/2020/wordml/sdtdatahash" xmlns:w16se="http://schemas.microsoft.com/office/word/2015/wordml/symex" xmlns:wpg="http://schemas.microsoft.com/office/word/2010/wordprocessingGroup" xmlns:wpi="http://schemas.microsoft.com/office/word/2010/wordprocessingInk" xmlns:wne="http://schemas.microsoft.com/office/word/2006/wordml" xmlns:wps="http://schemas.microsoft.com/office/word/2010/wordprocessingShape" mc:Ignorable="w14 w15 w16se w16cid w16 w16cex w16sdtdh wp14">
   <w16cex:commentExtensible w16cex:durableId="25F6DB16" w16cex:dateUtc="2022-04-05T13:13:00Z"/>
+  <w16cex:commentExtensible w16cex:durableId="25F6F928" w16cex:dateUtc="2022-04-05T15:21:00Z"/>
   <w16cex:commentExtensible w16cex:durableId="25F6E6AB" w16cex:dateUtc="2022-04-05T14:02:00Z"/>
   <w16cex:commentExtensible w16cex:durableId="25F6DF76" w16cex:dateUtc="2022-04-05T13:32:00Z"/>
   <w16cex:commentExtensible w16cex:durableId="25F6E648" w16cex:dateUtc="2022-04-05T14:01:00Z"/>
@@ -5049,6 +4977,7 @@
 <file path=word/commentsIds.xml><?xml version="1.0" encoding="utf-8"?>
 <w16cid:commentsIds xmlns:wpc="http://schemas.microsoft.com/office/word/2010/wordprocessingCanvas" xmlns:cx="http://schemas.microsoft.com/office/drawing/2014/chartex" xmlns:cx1="http://schemas.microsoft.com/office/drawing/2015/9/8/chartex" xmlns:cx2="http://schemas.microsoft.com/office/drawing/2015/10/21/chartex" xmlns:cx3="http://schemas.microsoft.com/office/drawing/2016/5/9/chartex" xmlns:cx4="http://schemas.microsoft.com/office/drawing/2016/5/10/chartex" xmlns:cx5="http://schemas.microsoft.com/office/drawing/2016/5/11/chartex" xmlns:cx6="http://schemas.microsoft.com/office/drawing/2016/5/12/chartex" xmlns:cx7="http://schemas.microsoft.com/office/drawing/2016/5/13/chartex" xmlns:cx8="http://schemas.microsoft.com/office/drawing/2016/5/14/chartex" xmlns:mc="http://schemas.openxmlformats.org/markup-compatibility/2006" xmlns:aink="http://schemas.microsoft.com/office/drawing/2016/ink" xmlns:am3d="http://schemas.microsoft.com/office/drawing/2017/model3d" xmlns:o="urn:schemas-microsoft-com:office:office" xmlns:r="http://schemas.openxmlformats.org/officeDocument/2006/relationships" xmlns:m="http://schemas.openxmlformats.org/officeDocument/2006/math" xmlns:v="urn:schemas-microsoft-com:vml" xmlns:wp14="http://schemas.microsoft.com/office/word/2010/wordprocessingDrawing" xmlns:wp="http://schemas.openxmlformats.org/drawingml/2006/wordprocessingDrawing" xmlns:w10="urn:schemas-microsoft-com:office:word" xmlns:w="http://schemas.openxmlformats.org/wordprocessingml/2006/main" xmlns:w14="http://schemas.microsoft.com/office/word/2010/wordml" xmlns:w15="http://schemas.microsoft.com/office/word/2012/wordml" xmlns:w16cex="http://schemas.microsoft.com/office/word/2018/wordml/cex" xmlns:w16cid="http://schemas.microsoft.com/office/word/2016/wordml/cid" xmlns:w16="http://schemas.microsoft.com/office/word/2018/wordml" xmlns:w16sdtdh="http://schemas.microsoft.com/office/word/2020/wordml/sdtdatahash" xmlns:w16se="http://schemas.microsoft.com/office/word/2015/wordml/symex" xmlns:wpg="http://schemas.microsoft.com/office/word/2010/wordprocessingGroup" xmlns:wpi="http://schemas.microsoft.com/office/word/2010/wordprocessingInk" xmlns:wne="http://schemas.microsoft.com/office/word/2006/wordml" xmlns:wps="http://schemas.microsoft.com/office/word/2010/wordprocessingShape" mc:Ignorable="w14 w15 w16se w16cid w16 w16cex w16sdtdh wp14">
   <w16cid:commentId w16cid:paraId="6D4A31C2" w16cid:durableId="25F6DB16"/>
+  <w16cid:commentId w16cid:paraId="318B9327" w16cid:durableId="25F6F928"/>
   <w16cid:commentId w16cid:paraId="33E915C5" w16cid:durableId="25F6E6AB"/>
   <w16cid:commentId w16cid:paraId="419E3B9C" w16cid:durableId="25F6DF76"/>
   <w16cid:commentId w16cid:paraId="2C887786" w16cid:durableId="25F6E648"/>

</xml_diff>